<commit_message>
Comando para iniciar el bash de mongo
Agregado
</commit_message>
<xml_diff>
--- a/Mongo.docx
+++ b/Mongo.docx
@@ -23,10 +23,7 @@
         <w:jc w:val="both"/>
       </w:pPr>
       <w:r>
-        <w:t>Te invito a leer el documento de instalación oficial de Docker aquí e instalarlo, lo que lleva solo unos minutos. Entonces, juguemos un poco. Ejecute los siguientes comandos en su terminal y observe los resultados</w:t>
-      </w:r>
-      <w:r>
-        <w:t>:</w:t>
+        <w:t>Te invito a leer el documento de instalación oficial de Docker aquí e instalarlo, lo que lleva solo unos minutos. Entonces, juguemos un poco. Ejecute los siguientes comandos en su terminal y observe los resultados:</w:t>
       </w:r>
     </w:p>
     <w:p>
@@ -288,7 +285,7 @@
           <w:noProof/>
         </w:rPr>
         <w:drawing>
-          <wp:inline distT="0" distB="0" distL="0" distR="0">
+          <wp:inline distT="0" distB="0" distL="0" distR="0" wp14:anchorId="0C78C381" wp14:editId="0FF0DAFF">
             <wp:extent cx="5612130" cy="1003300"/>
             <wp:effectExtent l="0" t="0" r="7620" b="6350"/>
             <wp:docPr id="1" name="Imagen 1"/>
@@ -402,13 +399,7 @@
         <w:jc w:val="both"/>
       </w:pPr>
       <w:r>
-        <w:t xml:space="preserve">Pero Mongo se expone en este puerto DENTRO del contenedor. Pero el contenedor está aislado, por lo que solo los programas DENTRO del contenedor pueden hablar con Mongo. Nuestra base de datos está en </w:t>
-      </w:r>
-      <w:r>
-        <w:t>funcionamiento,</w:t>
-      </w:r>
-      <w:r>
-        <w:t xml:space="preserve"> pero atrapada sola en su contenedor: /</w:t>
+        <w:t>Pero Mongo se expone en este puerto DENTRO del contenedor. Pero el contenedor está aislado, por lo que solo los programas DENTRO del contenedor pueden hablar con Mongo. Nuestra base de datos está en funcionamiento, pero atrapada sola en su contenedor: /</w:t>
       </w:r>
     </w:p>
     <w:p>
@@ -507,8 +498,6 @@
       <w:pPr>
         <w:jc w:val="both"/>
       </w:pPr>
-      <w:bookmarkStart w:id="0" w:name="_GoBack"/>
-      <w:bookmarkEnd w:id="0"/>
     </w:p>
     <w:p>
       <w:pPr>
@@ -562,15 +551,7 @@
       </w:r>
       <w:proofErr w:type="spellEnd"/>
       <w:r>
-        <w:t>-</w:t>
-      </w:r>
-      <w:proofErr w:type="gramStart"/>
-      <w:r>
-        <w:t>app</w:t>
-      </w:r>
-      <w:proofErr w:type="gramEnd"/>
-      <w:r>
-        <w:t>, por ejemplo. Su servidor que se ejecuta en el puerto 3000 estaría disponible a través de HTTP (puerto 80). Primero el puerto del contenedor, luego el puerto de la imagen.</w:t>
+        <w:t>-app, por ejemplo. Su servidor que se ejecuta en el puerto 3000 estaría disponible a través de HTTP (puerto 80). Primero el puerto del contenedor, luego el puerto de la imagen.</w:t>
       </w:r>
     </w:p>
     <w:p>
@@ -598,7 +579,7 @@
           <w:noProof/>
         </w:rPr>
         <w:drawing>
-          <wp:inline distT="0" distB="0" distL="0" distR="0">
+          <wp:inline distT="0" distB="0" distL="0" distR="0" wp14:anchorId="260E25C8" wp14:editId="07CC2587">
             <wp:extent cx="5612130" cy="1273175"/>
             <wp:effectExtent l="0" t="0" r="7620" b="3175"/>
             <wp:docPr id="2" name="Imagen 2"/>
@@ -706,7 +687,6 @@
         <w:t>my-awesome-db</w:t>
       </w:r>
       <w:proofErr w:type="spellEnd"/>
-      <w:proofErr w:type="gramStart"/>
       <w:r>
         <w:rPr>
           <w:b/>
@@ -722,11 +702,7 @@
         <w:t xml:space="preserve"> </w:t>
       </w:r>
       <w:r>
-        <w:t>y</w:t>
-      </w:r>
-      <w:proofErr w:type="gramEnd"/>
-      <w:r>
-        <w:t xml:space="preserve"> </w:t>
+        <w:t xml:space="preserve">y </w:t>
       </w:r>
       <w:r>
         <w:rPr>
@@ -839,6 +815,135 @@
       <w:r>
         <w:t xml:space="preserve"> de su base de datos, ¡estamos progresando!</w:t>
       </w:r>
+    </w:p>
+    <w:p>
+      <w:pPr>
+        <w:tabs>
+          <w:tab w:val="left" w:pos="916"/>
+          <w:tab w:val="left" w:pos="1832"/>
+          <w:tab w:val="left" w:pos="2748"/>
+          <w:tab w:val="left" w:pos="3664"/>
+          <w:tab w:val="left" w:pos="4580"/>
+          <w:tab w:val="left" w:pos="5496"/>
+          <w:tab w:val="left" w:pos="6412"/>
+          <w:tab w:val="left" w:pos="7328"/>
+          <w:tab w:val="left" w:pos="8244"/>
+          <w:tab w:val="left" w:pos="9160"/>
+          <w:tab w:val="left" w:pos="10076"/>
+          <w:tab w:val="left" w:pos="10992"/>
+          <w:tab w:val="left" w:pos="11908"/>
+          <w:tab w:val="left" w:pos="12824"/>
+          <w:tab w:val="left" w:pos="13740"/>
+          <w:tab w:val="left" w:pos="14656"/>
+        </w:tabs>
+        <w:spacing w:after="0" w:line="240" w:lineRule="auto"/>
+        <w:rPr>
+          <w:rFonts w:ascii="Courier New" w:eastAsia="Times New Roman" w:hAnsi="Courier New" w:cs="Courier New"/>
+          <w:sz w:val="20"/>
+          <w:szCs w:val="20"/>
+          <w:lang w:eastAsia="es-MX"/>
+        </w:rPr>
+      </w:pPr>
+      <w:proofErr w:type="spellStart"/>
+      <w:r>
+        <w:rPr>
+          <w:rFonts w:ascii="Courier New" w:eastAsia="Times New Roman" w:hAnsi="Courier New" w:cs="Courier New"/>
+          <w:sz w:val="20"/>
+          <w:szCs w:val="20"/>
+          <w:u w:val="single"/>
+          <w:lang w:eastAsia="es-MX"/>
+        </w:rPr>
+        <w:t>d</w:t>
+      </w:r>
+      <w:bookmarkStart w:id="0" w:name="_GoBack"/>
+      <w:bookmarkEnd w:id="0"/>
+      <w:r>
+        <w:rPr>
+          <w:rFonts w:ascii="Courier New" w:eastAsia="Times New Roman" w:hAnsi="Courier New" w:cs="Courier New"/>
+          <w:sz w:val="20"/>
+          <w:szCs w:val="20"/>
+          <w:u w:val="single"/>
+          <w:lang w:eastAsia="es-MX"/>
+        </w:rPr>
+        <w:t>ocker</w:t>
+      </w:r>
+      <w:proofErr w:type="spellEnd"/>
+      <w:r>
+        <w:rPr>
+          <w:rFonts w:ascii="Courier New" w:eastAsia="Times New Roman" w:hAnsi="Courier New" w:cs="Courier New"/>
+          <w:sz w:val="20"/>
+          <w:szCs w:val="20"/>
+          <w:lang w:eastAsia="es-MX"/>
+        </w:rPr>
+        <w:t xml:space="preserve"> </w:t>
+      </w:r>
+      <w:proofErr w:type="spellStart"/>
+      <w:r>
+        <w:rPr>
+          <w:rFonts w:ascii="Courier New" w:eastAsia="Times New Roman" w:hAnsi="Courier New" w:cs="Courier New"/>
+          <w:sz w:val="20"/>
+          <w:szCs w:val="20"/>
+          <w:lang w:eastAsia="es-MX"/>
+        </w:rPr>
+        <w:t>exec</w:t>
+      </w:r>
+      <w:proofErr w:type="spellEnd"/>
+      <w:r>
+        <w:rPr>
+          <w:rFonts w:ascii="Courier New" w:eastAsia="Times New Roman" w:hAnsi="Courier New" w:cs="Courier New"/>
+          <w:sz w:val="20"/>
+          <w:szCs w:val="20"/>
+          <w:lang w:eastAsia="es-MX"/>
+        </w:rPr>
+        <w:t xml:space="preserve"> -</w:t>
+      </w:r>
+      <w:proofErr w:type="spellStart"/>
+      <w:r>
+        <w:rPr>
+          <w:rFonts w:ascii="Courier New" w:eastAsia="Times New Roman" w:hAnsi="Courier New" w:cs="Courier New"/>
+          <w:sz w:val="20"/>
+          <w:szCs w:val="20"/>
+          <w:lang w:eastAsia="es-MX"/>
+        </w:rPr>
+        <w:t>it</w:t>
+      </w:r>
+      <w:proofErr w:type="spellEnd"/>
+      <w:r>
+        <w:rPr>
+          <w:rFonts w:ascii="Courier New" w:eastAsia="Times New Roman" w:hAnsi="Courier New" w:cs="Courier New"/>
+          <w:sz w:val="20"/>
+          <w:szCs w:val="20"/>
+          <w:lang w:eastAsia="es-MX"/>
+        </w:rPr>
+        <w:t xml:space="preserve"> </w:t>
+      </w:r>
+      <w:r>
+        <w:rPr>
+          <w:rFonts w:ascii="Courier New" w:eastAsia="Times New Roman" w:hAnsi="Courier New" w:cs="Courier New"/>
+          <w:sz w:val="20"/>
+          <w:szCs w:val="20"/>
+          <w:lang w:eastAsia="es-MX"/>
+        </w:rPr>
+        <w:t>DBM</w:t>
+      </w:r>
+      <w:proofErr w:type="spellStart"/>
+      <w:r>
+        <w:rPr>
+          <w:rFonts w:ascii="Courier New" w:eastAsia="Times New Roman" w:hAnsi="Courier New" w:cs="Courier New"/>
+          <w:sz w:val="20"/>
+          <w:szCs w:val="20"/>
+          <w:lang w:eastAsia="es-MX"/>
+        </w:rPr>
+        <w:t xml:space="preserve"> mongo</w:t>
+      </w:r>
+    </w:p>
+    <w:p>
+      <w:pPr>
+        <w:tabs>
+          <w:tab w:val="left" w:pos="3300"/>
+        </w:tabs>
+      </w:pPr>
+      <w:proofErr w:type="spellEnd"/>
     </w:p>
     <w:sectPr>
       <w:pgSz w:w="12240" w:h="15840"/>
@@ -973,6 +1078,7 @@
     <w:lsdException w:name="HTML Sample" w:semiHidden="1" w:unhideWhenUsed="1"/>
     <w:lsdException w:name="HTML Typewriter" w:semiHidden="1" w:unhideWhenUsed="1"/>
     <w:lsdException w:name="HTML Variable" w:semiHidden="1" w:unhideWhenUsed="1"/>
+    <w:lsdException w:name="Normal Table" w:semiHidden="1" w:unhideWhenUsed="1"/>
     <w:lsdException w:name="annotation subject" w:semiHidden="1" w:unhideWhenUsed="1"/>
     <w:lsdException w:name="No List" w:semiHidden="1" w:unhideWhenUsed="1"/>
     <w:lsdException w:name="Outline List 1" w:semiHidden="1" w:unhideWhenUsed="1"/>
@@ -1018,9 +1124,11 @@
     <w:lsdException w:name="Table Subtle 1" w:semiHidden="1" w:unhideWhenUsed="1"/>
     <w:lsdException w:name="Table Subtle 2" w:semiHidden="1" w:unhideWhenUsed="1"/>
     <w:lsdException w:name="Table Web 1" w:semiHidden="1" w:unhideWhenUsed="1"/>
+    <w:lsdException w:name="Table Web 2" w:semiHidden="1" w:unhideWhenUsed="1"/>
     <w:lsdException w:name="Table Web 3" w:semiHidden="1" w:unhideWhenUsed="1"/>
     <w:lsdException w:name="Balloon Text" w:semiHidden="1" w:unhideWhenUsed="1"/>
     <w:lsdException w:name="Table Grid" w:uiPriority="39"/>
+    <w:lsdException w:name="Table Theme" w:semiHidden="1" w:unhideWhenUsed="1"/>
     <w:lsdException w:name="Placeholder Text" w:semiHidden="1"/>
     <w:lsdException w:name="No Spacing" w:uiPriority="1" w:qFormat="1"/>
     <w:lsdException w:name="Light Shading" w:uiPriority="60"/>
@@ -1250,6 +1358,7 @@
   <w:style w:type="character" w:default="1" w:styleId="Fuentedeprrafopredeter">
     <w:name w:val="Default Paragraph Font"/>
     <w:uiPriority w:val="1"/>
+    <w:semiHidden/>
     <w:unhideWhenUsed/>
   </w:style>
   <w:style w:type="table" w:default="1" w:styleId="Tablanormal">
@@ -1335,6 +1444,16 @@
       <w:sz w:val="20"/>
       <w:szCs w:val="20"/>
     </w:rPr>
+  </w:style>
+  <w:style w:type="character" w:customStyle="1" w:styleId="pln">
+    <w:name w:val="pln"/>
+    <w:basedOn w:val="Fuentedeprrafopredeter"/>
+    <w:rsid w:val="00F55A6F"/>
+  </w:style>
+  <w:style w:type="character" w:customStyle="1" w:styleId="pun">
+    <w:name w:val="pun"/>
+    <w:basedOn w:val="Fuentedeprrafopredeter"/>
+    <w:rsid w:val="00F55A6F"/>
   </w:style>
 </w:styles>
 </file>

</xml_diff>